<commit_message>
report and README.md update
</commit_message>
<xml_diff>
--- a/report.docx
+++ b/report.docx
@@ -46,27 +46,27 @@
           <w:rFonts w:ascii="Cascadia Code" w:hAnsi="Cascadia Code" w:cs="B Nazanin"/>
           <w:sz w:val="34"/>
           <w:szCs w:val="34"/>
-        </w:rPr>
-      </w:pPr>
-      <w:r>
-        <w:rPr>
-          <w:rFonts w:ascii="Cascadia Code" w:hAnsi="Cascadia Code" w:cs="B Nazanin"/>
-          <w:sz w:val="34"/>
-          <w:szCs w:val="34"/>
+          <w:rtl/>
+        </w:rPr>
+      </w:pPr>
+      <w:r>
+        <w:rPr>
+          <w:rFonts w:ascii="Cascadia Code" w:hAnsi="Cascadia Code" w:cs="B Nazanin" w:hint="cs"/>
+          <w:sz w:val="34"/>
+          <w:szCs w:val="34"/>
+          <w:rtl/>
         </w:rPr>
         <w:t>9712762670</w:t>
       </w:r>
-    </w:p>
-    <w:p>
-      <w:pPr>
-        <w:bidi/>
-        <w:rPr>
-          <w:rFonts w:ascii="Cascadia Code" w:hAnsi="Cascadia Code" w:cs="B Nazanin"/>
-          <w:sz w:val="34"/>
-          <w:szCs w:val="34"/>
-          <w:lang w:bidi="fa-IR"/>
-        </w:rPr>
-      </w:pPr>
+      <w:r>
+        <w:rPr>
+          <w:rFonts w:ascii="Cascadia Code" w:hAnsi="Cascadia Code" w:cs="B Nazanin" w:hint="cs"/>
+          <w:sz w:val="34"/>
+          <w:szCs w:val="34"/>
+          <w:rtl/>
+        </w:rPr>
+        <w:t xml:space="preserve"> </w:t>
+      </w:r>
       <w:r>
         <w:rPr>
           <w:rFonts w:ascii="Cascadia Code" w:hAnsi="Cascadia Code" w:cs="B Nazanin" w:hint="cs"/>
@@ -77,6 +77,61 @@
         </w:rPr>
         <w:t>محمد حسین حسینی</w:t>
       </w:r>
+    </w:p>
+    <w:p>
+      <w:pPr>
+        <w:bidi/>
+        <w:rPr>
+          <w:rFonts w:ascii="Cascadia Code" w:hAnsi="Cascadia Code" w:cs="B Nazanin"/>
+          <w:sz w:val="34"/>
+          <w:szCs w:val="34"/>
+          <w:lang w:bidi="fa-IR"/>
+        </w:rPr>
+      </w:pPr>
+      <w:r>
+        <w:rPr>
+          <w:rFonts w:ascii="Cascadia Code" w:hAnsi="Cascadia Code" w:cs="B Nazanin"/>
+          <w:sz w:val="34"/>
+          <w:szCs w:val="34"/>
+          <w:rtl/>
+          <w:lang w:bidi="fa-IR"/>
+        </w:rPr>
+        <w:t>9722762473</w:t>
+      </w:r>
+      <w:r>
+        <w:rPr>
+          <w:rFonts w:ascii="Cascadia Code" w:hAnsi="Cascadia Code" w:cs="B Nazanin" w:hint="cs"/>
+          <w:sz w:val="34"/>
+          <w:szCs w:val="34"/>
+          <w:rtl/>
+          <w:lang w:bidi="fa-IR"/>
+        </w:rPr>
+        <w:t xml:space="preserve"> </w:t>
+      </w:r>
+      <w:bookmarkStart w:id="0" w:name="_GoBack"/>
+      <w:bookmarkEnd w:id="0"/>
+      <w:r>
+        <w:rPr>
+          <w:rFonts w:ascii="Cascadia Code" w:hAnsi="Cascadia Code" w:cs="B Nazanin" w:hint="cs"/>
+          <w:sz w:val="34"/>
+          <w:szCs w:val="34"/>
+          <w:rtl/>
+          <w:lang w:bidi="fa-IR"/>
+        </w:rPr>
+        <w:t xml:space="preserve">محمد </w:t>
+      </w:r>
+      <w:proofErr w:type="spellStart"/>
+      <w:r>
+        <w:rPr>
+          <w:rFonts w:ascii="Cascadia Code" w:hAnsi="Cascadia Code" w:cs="B Nazanin" w:hint="cs"/>
+          <w:sz w:val="34"/>
+          <w:szCs w:val="34"/>
+          <w:rtl/>
+          <w:lang w:bidi="fa-IR"/>
+        </w:rPr>
+        <w:t>لکزایی</w:t>
+      </w:r>
+      <w:proofErr w:type="spellEnd"/>
     </w:p>
     <w:p>
       <w:pPr>
@@ -201,16 +256,17 @@
         <w:bidi/>
         <w:jc w:val="right"/>
         <w:rPr>
-          <w:rFonts w:ascii="Cascadia Code" w:hAnsi="Cascadia Code" w:cs="B Nazanin" w:hint="cs"/>
-          <w:sz w:val="34"/>
-          <w:szCs w:val="34"/>
-          <w:rtl/>
-          <w:lang w:bidi="fa-IR"/>
-        </w:rPr>
-      </w:pPr>
-      <w:r>
-        <w:rPr>
-          <w:rFonts w:ascii="Cascadia Code" w:hAnsi="Cascadia Code" w:cs="B Nazanin"/>
+          <w:rFonts w:ascii="Cascadia Code" w:hAnsi="Cascadia Code" w:cs="B Nazanin"/>
+          <w:sz w:val="34"/>
+          <w:szCs w:val="34"/>
+          <w:rtl/>
+          <w:lang w:bidi="fa-IR"/>
+        </w:rPr>
+      </w:pPr>
+      <w:r>
+        <w:rPr>
+          <w:rFonts w:ascii="Cascadia Code" w:hAnsi="Cascadia Code" w:cs="B Nazanin"/>
+          <w:noProof/>
           <w:sz w:val="34"/>
           <w:szCs w:val="34"/>
           <w:rtl/>
@@ -334,7 +390,7 @@
         </w:numPr>
         <w:bidi/>
         <w:rPr>
-          <w:rFonts w:ascii="Cascadia Code" w:hAnsi="Cascadia Code" w:cs="B Nazanin" w:hint="cs"/>
+          <w:rFonts w:ascii="Cascadia Code" w:hAnsi="Cascadia Code" w:cs="B Nazanin"/>
           <w:sz w:val="34"/>
           <w:szCs w:val="34"/>
           <w:rtl/>
@@ -349,16 +405,7 @@
           <w:lang w:bidi="fa-IR"/>
         </w:rPr>
         <w:lastRenderedPageBreak/>
-        <w:t xml:space="preserve">mutex lock </w:t>
-      </w:r>
-      <w:r>
-        <w:rPr>
-          <w:rFonts w:ascii="Cascadia Code" w:hAnsi="Cascadia Code" w:cs="B Nazanin"/>
-          <w:sz w:val="34"/>
-          <w:szCs w:val="34"/>
-          <w:lang w:bidi="fa-IR"/>
-        </w:rPr>
-        <w:t xml:space="preserve">multi thread </w:t>
+        <w:t xml:space="preserve">mutex lock multi thread </w:t>
       </w:r>
     </w:p>
     <w:p>
@@ -370,30 +417,21 @@
         </w:numPr>
         <w:bidi/>
         <w:rPr>
-          <w:rFonts w:ascii="Cascadia Code" w:hAnsi="Cascadia Code" w:cs="B Nazanin" w:hint="cs"/>
-          <w:sz w:val="34"/>
-          <w:szCs w:val="34"/>
-          <w:rtl/>
-          <w:lang w:bidi="fa-IR"/>
-        </w:rPr>
-      </w:pPr>
-      <w:r>
-        <w:rPr>
-          <w:rFonts w:ascii="Cascadia Code" w:hAnsi="Cascadia Code" w:cs="B Nazanin"/>
-          <w:sz w:val="34"/>
-          <w:szCs w:val="34"/>
-          <w:lang w:bidi="fa-IR"/>
-        </w:rPr>
-        <w:t xml:space="preserve">semaphore lock </w:t>
-      </w:r>
-      <w:r>
-        <w:rPr>
-          <w:rFonts w:ascii="Cascadia Code" w:hAnsi="Cascadia Code" w:cs="B Nazanin"/>
-          <w:sz w:val="34"/>
-          <w:szCs w:val="34"/>
-          <w:lang w:bidi="fa-IR"/>
-        </w:rPr>
-        <w:t xml:space="preserve">multi thread </w:t>
+          <w:rFonts w:ascii="Cascadia Code" w:hAnsi="Cascadia Code" w:cs="B Nazanin"/>
+          <w:sz w:val="34"/>
+          <w:szCs w:val="34"/>
+          <w:rtl/>
+          <w:lang w:bidi="fa-IR"/>
+        </w:rPr>
+      </w:pPr>
+      <w:r>
+        <w:rPr>
+          <w:rFonts w:ascii="Cascadia Code" w:hAnsi="Cascadia Code" w:cs="B Nazanin"/>
+          <w:sz w:val="34"/>
+          <w:szCs w:val="34"/>
+          <w:lang w:bidi="fa-IR"/>
+        </w:rPr>
+        <w:t xml:space="preserve">semaphore lock multi thread </w:t>
       </w:r>
     </w:p>
     <w:p>
@@ -405,7 +443,7 @@
         </w:numPr>
         <w:bidi/>
         <w:rPr>
-          <w:rFonts w:ascii="Cascadia Code" w:hAnsi="Cascadia Code" w:cs="B Nazanin" w:hint="cs"/>
+          <w:rFonts w:ascii="Cascadia Code" w:hAnsi="Cascadia Code" w:cs="B Nazanin"/>
           <w:sz w:val="34"/>
           <w:szCs w:val="34"/>
           <w:rtl/>
@@ -430,16 +468,7 @@
           <w:szCs w:val="34"/>
           <w:lang w:bidi="fa-IR"/>
         </w:rPr>
-        <w:t xml:space="preserve"> tree using semaphore </w:t>
-      </w:r>
-      <w:r>
-        <w:rPr>
-          <w:rFonts w:ascii="Cascadia Code" w:hAnsi="Cascadia Code" w:cs="B Nazanin"/>
-          <w:sz w:val="34"/>
-          <w:szCs w:val="34"/>
-          <w:lang w:bidi="fa-IR"/>
-        </w:rPr>
-        <w:t xml:space="preserve">multi thread </w:t>
+        <w:t xml:space="preserve"> tree using semaphore multi thread </w:t>
       </w:r>
     </w:p>
     <w:p>
@@ -734,7 +763,7 @@
         <w:bidi/>
         <w:ind w:left="360"/>
         <w:rPr>
-          <w:rFonts w:ascii="Cascadia Code" w:hAnsi="Cascadia Code" w:cs="B Nazanin" w:hint="cs"/>
+          <w:rFonts w:ascii="Cascadia Code" w:hAnsi="Cascadia Code" w:cs="B Nazanin"/>
           <w:sz w:val="34"/>
           <w:szCs w:val="34"/>
           <w:rtl/>
@@ -1856,7 +1885,7 @@
         <w:bidi/>
         <w:ind w:left="1080"/>
         <w:rPr>
-          <w:rFonts w:ascii="Cascadia Code" w:hAnsi="Cascadia Code" w:cs="B Nazanin" w:hint="cs"/>
+          <w:rFonts w:ascii="Cascadia Code" w:hAnsi="Cascadia Code" w:cs="B Nazanin"/>
           <w:sz w:val="34"/>
           <w:szCs w:val="34"/>
           <w:rtl/>
@@ -1873,8 +1902,6 @@
         </w:rPr>
         <w:t>با تشکر</w:t>
       </w:r>
-      <w:bookmarkStart w:id="0" w:name="_GoBack"/>
-      <w:bookmarkEnd w:id="0"/>
     </w:p>
     <w:sectPr>
       <w:pgSz w:w="12240" w:h="15840"/>

</xml_diff>